<commit_message>
Fix report tahap 1
</commit_message>
<xml_diff>
--- a/app/Libraries/laporan-pui.docx
+++ b/app/Libraries/laporan-pui.docx
@@ -18,7 +18,7 @@
       </w:pPr>
       <w:r>
         <w:rPr/>
-        <w:t>[a.nama_lembaga]</w:t>
+        <w:t>[a.nama_lembaga;block=tbs:page]</w:t>
       </w:r>
     </w:p>
     <w:p>
@@ -707,7 +707,7 @@
       <w:tblPr>
         <w:tblW w:w="10433" w:type="dxa"/>
         <w:jc w:val="left"/>
-        <w:tblInd w:w="-287" w:type="dxa"/>
+        <w:tblInd w:w="-297" w:type="dxa"/>
         <w:tblBorders>
           <w:top w:val="single" w:sz="2" w:space="0" w:color="000001"/>
           <w:left w:val="single" w:sz="2" w:space="0" w:color="000001"/>
@@ -716,7 +716,7 @@
         </w:tblBorders>
         <w:tblCellMar>
           <w:top w:w="55" w:type="dxa"/>
-          <w:left w:w="42" w:type="dxa"/>
+          <w:left w:w="30" w:type="dxa"/>
           <w:bottom w:w="55" w:type="dxa"/>
           <w:right w:w="55" w:type="dxa"/>
         </w:tblCellMar>
@@ -742,7 +742,7 @@
             </w:tcBorders>
             <w:shd w:fill="auto" w:val="clear"/>
             <w:tcMar>
-              <w:left w:w="42" w:type="dxa"/>
+              <w:left w:w="30" w:type="dxa"/>
             </w:tcMar>
           </w:tcPr>
           <w:p>
@@ -767,7 +767,7 @@
             </w:tcBorders>
             <w:shd w:fill="auto" w:val="clear"/>
             <w:tcMar>
-              <w:left w:w="42" w:type="dxa"/>
+              <w:left w:w="30" w:type="dxa"/>
             </w:tcMar>
           </w:tcPr>
           <w:p>
@@ -792,7 +792,7 @@
             </w:tcBorders>
             <w:shd w:fill="auto" w:val="clear"/>
             <w:tcMar>
-              <w:left w:w="42" w:type="dxa"/>
+              <w:left w:w="30" w:type="dxa"/>
             </w:tcMar>
           </w:tcPr>
           <w:p>
@@ -817,7 +817,7 @@
             </w:tcBorders>
             <w:shd w:fill="auto" w:val="clear"/>
             <w:tcMar>
-              <w:left w:w="42" w:type="dxa"/>
+              <w:left w:w="30" w:type="dxa"/>
             </w:tcMar>
           </w:tcPr>
           <w:p>
@@ -842,7 +842,7 @@
             </w:tcBorders>
             <w:shd w:fill="auto" w:val="clear"/>
             <w:tcMar>
-              <w:left w:w="42" w:type="dxa"/>
+              <w:left w:w="30" w:type="dxa"/>
             </w:tcMar>
           </w:tcPr>
           <w:p>
@@ -869,7 +869,7 @@
             </w:tcBorders>
             <w:shd w:fill="auto" w:val="clear"/>
             <w:tcMar>
-              <w:left w:w="42" w:type="dxa"/>
+              <w:left w:w="30" w:type="dxa"/>
             </w:tcMar>
           </w:tcPr>
           <w:p>
@@ -897,7 +897,7 @@
             </w:tcBorders>
             <w:shd w:fill="auto" w:val="clear"/>
             <w:tcMar>
-              <w:left w:w="42" w:type="dxa"/>
+              <w:left w:w="30" w:type="dxa"/>
             </w:tcMar>
           </w:tcPr>
           <w:p>
@@ -921,7 +921,7 @@
             </w:tcBorders>
             <w:shd w:fill="auto" w:val="clear"/>
             <w:tcMar>
-              <w:left w:w="42" w:type="dxa"/>
+              <w:left w:w="30" w:type="dxa"/>
             </w:tcMar>
           </w:tcPr>
           <w:p>
@@ -931,11 +931,11 @@
             </w:pPr>
             <w:r>
               <w:rPr/>
-              <w:t>[b.nama_produk;block=t</w:t>
-            </w:r>
-            <w:r>
-              <w:rPr/>
-              <w:t>bs:row</w:t>
+              <w:t>[b.nama_produk;block=tbs:</w:t>
+            </w:r>
+            <w:r>
+              <w:rPr/>
+              <w:t>row</w:t>
             </w:r>
             <w:r>
               <w:rPr/>
@@ -954,7 +954,7 @@
             </w:tcBorders>
             <w:shd w:fill="auto" w:val="clear"/>
             <w:tcMar>
-              <w:left w:w="42" w:type="dxa"/>
+              <w:left w:w="30" w:type="dxa"/>
             </w:tcMar>
           </w:tcPr>
           <w:p>
@@ -979,7 +979,7 @@
             </w:tcBorders>
             <w:shd w:fill="auto" w:val="clear"/>
             <w:tcMar>
-              <w:left w:w="42" w:type="dxa"/>
+              <w:left w:w="30" w:type="dxa"/>
             </w:tcMar>
           </w:tcPr>
           <w:p>
@@ -1004,7 +1004,7 @@
             </w:tcBorders>
             <w:shd w:fill="auto" w:val="clear"/>
             <w:tcMar>
-              <w:left w:w="42" w:type="dxa"/>
+              <w:left w:w="30" w:type="dxa"/>
             </w:tcMar>
           </w:tcPr>
           <w:p>
@@ -1031,7 +1031,7 @@
             </w:tcBorders>
             <w:shd w:fill="auto" w:val="clear"/>
             <w:tcMar>
-              <w:left w:w="42" w:type="dxa"/>
+              <w:left w:w="30" w:type="dxa"/>
             </w:tcMar>
           </w:tcPr>
           <w:p>
@@ -1056,6 +1056,18 @@
       </w:pPr>
       <w:r>
         <w:rPr/>
+      </w:r>
+    </w:p>
+    <w:p>
+      <w:pPr>
+        <w:pStyle w:val="Normal"/>
+        <w:rPr/>
+      </w:pPr>
+      <w:r>
+        <w:rPr/>
+      </w:r>
+      <w:r>
+        <w:br w:type="page"/>
       </w:r>
     </w:p>
     <w:p>
@@ -1122,7 +1134,7 @@
       <w:fldChar w:fldCharType="separate"/>
     </w:r>
     <w:r>
-      <w:t>1</w:t>
+      <w:t>2</w:t>
     </w:r>
     <w:r>
       <w:fldChar w:fldCharType="end"/>

</xml_diff>